<commit_message>
minor changes (issue date and table of content)
</commit_message>
<xml_diff>
--- a/PP_Foodies_V1.1.docx
+++ b/PP_Foodies_V1.1.docx
@@ -140,149 +140,138 @@
           <w:sz w:val="28"/>
           <w:szCs w:val="28"/>
         </w:rPr>
-        <w:t xml:space="preserve"> </w:t>
-      </w:r>
-      <w:proofErr w:type="spellStart"/>
-      <w:r>
+        <w:t xml:space="preserve"> Aya Hamdy</w:t>
+      </w:r>
+    </w:p>
+    <w:p>
+      <w:pPr>
+        <w:pStyle w:val="BodyTextIndent"/>
         <w:rPr>
           <w:sz w:val="28"/>
           <w:szCs w:val="28"/>
         </w:rPr>
-        <w:t>Aya</w:t>
-      </w:r>
-      <w:proofErr w:type="spellEnd"/>
-      <w:r>
+      </w:pPr>
+    </w:p>
+    <w:p>
+      <w:pPr>
+        <w:pStyle w:val="BodyTextIndent"/>
         <w:rPr>
           <w:sz w:val="28"/>
           <w:szCs w:val="28"/>
         </w:rPr>
-        <w:t xml:space="preserve"> </w:t>
-      </w:r>
-      <w:proofErr w:type="spellStart"/>
+      </w:pPr>
       <w:r>
         <w:rPr>
           <w:sz w:val="28"/>
           <w:szCs w:val="28"/>
         </w:rPr>
-        <w:t>Hamdy</w:t>
-      </w:r>
-      <w:proofErr w:type="spellEnd"/>
-    </w:p>
-    <w:p>
-      <w:pPr>
-        <w:pStyle w:val="BodyTextIndent"/>
+        <w:t>Synopsis:</w:t>
+      </w:r>
+      <w:r>
         <w:rPr>
           <w:sz w:val="28"/>
           <w:szCs w:val="28"/>
         </w:rPr>
-      </w:pPr>
-    </w:p>
-    <w:p>
-      <w:pPr>
-        <w:pStyle w:val="BodyTextIndent"/>
+        <w:tab/>
+      </w:r>
+      <w:r>
         <w:rPr>
           <w:sz w:val="28"/>
           <w:szCs w:val="28"/>
         </w:rPr>
-      </w:pPr>
-      <w:r>
+        <w:t>Initial plan</w:t>
+      </w:r>
+    </w:p>
+    <w:p>
+      <w:pPr>
+        <w:pStyle w:val="BodyTextIndent"/>
         <w:rPr>
           <w:sz w:val="28"/>
           <w:szCs w:val="28"/>
         </w:rPr>
-        <w:t>Synopsis:</w:t>
-      </w:r>
-      <w:r>
+      </w:pPr>
+    </w:p>
+    <w:p>
+      <w:pPr>
+        <w:pStyle w:val="BodyTextIndent"/>
         <w:rPr>
           <w:sz w:val="28"/>
           <w:szCs w:val="28"/>
         </w:rPr>
-        <w:tab/>
-      </w:r>
+      </w:pPr>
       <w:r>
         <w:rPr>
           <w:sz w:val="28"/>
           <w:szCs w:val="28"/>
         </w:rPr>
-        <w:t>Initial plan</w:t>
-      </w:r>
-    </w:p>
-    <w:p>
-      <w:pPr>
-        <w:pStyle w:val="BodyTextIndent"/>
+        <w:t>Version:</w:t>
+      </w:r>
+      <w:r>
         <w:rPr>
           <w:sz w:val="28"/>
           <w:szCs w:val="28"/>
         </w:rPr>
-      </w:pPr>
-    </w:p>
-    <w:p>
-      <w:pPr>
-        <w:pStyle w:val="BodyTextIndent"/>
+        <w:tab/>
+      </w:r>
+      <w:r>
         <w:rPr>
           <w:sz w:val="28"/>
           <w:szCs w:val="28"/>
         </w:rPr>
-      </w:pPr>
-      <w:r>
+        <w:t>V1.1</w:t>
+      </w:r>
+    </w:p>
+    <w:p>
+      <w:pPr>
+        <w:pStyle w:val="BodyTextIndent"/>
         <w:rPr>
           <w:sz w:val="28"/>
           <w:szCs w:val="28"/>
         </w:rPr>
-        <w:t>Version:</w:t>
-      </w:r>
-      <w:r>
+      </w:pPr>
+    </w:p>
+    <w:p>
+      <w:pPr>
+        <w:pStyle w:val="BodyTextIndent"/>
         <w:rPr>
           <w:sz w:val="28"/>
           <w:szCs w:val="28"/>
         </w:rPr>
-        <w:tab/>
-      </w:r>
+      </w:pPr>
       <w:r>
         <w:rPr>
           <w:sz w:val="28"/>
           <w:szCs w:val="28"/>
         </w:rPr>
-        <w:t>V1.1</w:t>
-      </w:r>
-    </w:p>
-    <w:p>
-      <w:pPr>
-        <w:pStyle w:val="BodyTextIndent"/>
+        <w:t>Issue Date:</w:t>
+      </w:r>
+      <w:r>
         <w:rPr>
           <w:sz w:val="28"/>
           <w:szCs w:val="28"/>
         </w:rPr>
-      </w:pPr>
-    </w:p>
-    <w:p>
-      <w:pPr>
-        <w:pStyle w:val="BodyTextIndent"/>
+        <w:tab/>
+      </w:r>
+      <w:r>
         <w:rPr>
           <w:sz w:val="28"/>
           <w:szCs w:val="28"/>
         </w:rPr>
-      </w:pPr>
+        <w:t>04-</w:t>
+      </w:r>
       <w:r>
         <w:rPr>
           <w:sz w:val="28"/>
           <w:szCs w:val="28"/>
         </w:rPr>
-        <w:t>Issue Date:</w:t>
+        <w:t>30</w:t>
       </w:r>
       <w:r>
         <w:rPr>
           <w:sz w:val="28"/>
           <w:szCs w:val="28"/>
         </w:rPr>
-        <w:tab/>
-      </w:r>
-      <w:r>
-        <w:rPr>
-          <w:sz w:val="28"/>
-          <w:szCs w:val="28"/>
-        </w:rPr>
-        <w:t>04-28-2019</w:t>
+        <w:t>-2019</w:t>
       </w:r>
     </w:p>
     <w:p>
@@ -642,6 +631,14 @@
                 <w:szCs w:val="24"/>
               </w:rPr>
             </w:pPr>
+            <w:r>
+              <w:rPr>
+                <w:szCs w:val="24"/>
+              </w:rPr>
+              <w:t>Final First Draft</w:t>
+            </w:r>
+            <w:bookmarkStart w:id="0" w:name="_GoBack"/>
+            <w:bookmarkEnd w:id="0"/>
           </w:p>
         </w:tc>
         <w:tc>
@@ -2856,7 +2853,7 @@
           <w:szCs w:val="36"/>
         </w:rPr>
       </w:pPr>
-      <w:bookmarkStart w:id="0" w:name="_Toc7558212"/>
+      <w:bookmarkStart w:id="1" w:name="_Toc7558212"/>
       <w:r>
         <w:rPr>
           <w:sz w:val="36"/>
@@ -2865,7 +2862,7 @@
         <w:lastRenderedPageBreak/>
         <w:t>Introduction</w:t>
       </w:r>
-      <w:bookmarkEnd w:id="0"/>
+      <w:bookmarkEnd w:id="1"/>
     </w:p>
     <w:p>
       <w:pPr>
@@ -2874,11 +2871,11 @@
       <w:r>
         <w:t xml:space="preserve"> </w:t>
       </w:r>
-      <w:bookmarkStart w:id="1" w:name="_Toc7558213"/>
+      <w:bookmarkStart w:id="2" w:name="_Toc7558213"/>
       <w:r>
         <w:t>Document Purpose</w:t>
       </w:r>
-      <w:bookmarkEnd w:id="1"/>
+      <w:bookmarkEnd w:id="2"/>
     </w:p>
     <w:p>
       <w:pPr>
@@ -2921,11 +2918,11 @@
       <w:r>
         <w:t xml:space="preserve"> </w:t>
       </w:r>
-      <w:bookmarkStart w:id="2" w:name="_Toc7558214"/>
+      <w:bookmarkStart w:id="3" w:name="_Toc7558214"/>
       <w:r>
         <w:t>Associated Documents</w:t>
       </w:r>
-      <w:bookmarkEnd w:id="2"/>
+      <w:bookmarkEnd w:id="3"/>
     </w:p>
     <w:p/>
     <w:tbl>
@@ -3079,11 +3076,11 @@
       <w:r>
         <w:t xml:space="preserve"> </w:t>
       </w:r>
-      <w:bookmarkStart w:id="3" w:name="_Toc7558215"/>
+      <w:bookmarkStart w:id="4" w:name="_Toc7558215"/>
       <w:r>
         <w:t>Project Plan Maintenance</w:t>
       </w:r>
-      <w:bookmarkEnd w:id="3"/>
+      <w:bookmarkEnd w:id="4"/>
     </w:p>
     <w:p>
       <w:pPr>
@@ -3192,7 +3189,7 @@
           <w:szCs w:val="36"/>
         </w:rPr>
       </w:pPr>
-      <w:bookmarkStart w:id="4" w:name="_Toc7558216"/>
+      <w:bookmarkStart w:id="5" w:name="_Toc7558216"/>
       <w:r>
         <w:rPr>
           <w:sz w:val="36"/>
@@ -3201,7 +3198,7 @@
         <w:lastRenderedPageBreak/>
         <w:t>Project Scope</w:t>
       </w:r>
-      <w:bookmarkEnd w:id="4"/>
+      <w:bookmarkEnd w:id="5"/>
     </w:p>
     <w:p>
       <w:pPr>
@@ -3210,11 +3207,11 @@
       <w:r>
         <w:t xml:space="preserve"> </w:t>
       </w:r>
-      <w:bookmarkStart w:id="5" w:name="_Toc7558217"/>
+      <w:bookmarkStart w:id="6" w:name="_Toc7558217"/>
       <w:r>
         <w:t>Outline of Client’s Objectives</w:t>
       </w:r>
-      <w:bookmarkEnd w:id="5"/>
+      <w:bookmarkEnd w:id="6"/>
     </w:p>
     <w:p>
       <w:pPr>
@@ -3223,11 +3220,11 @@
       <w:r>
         <w:t xml:space="preserve"> </w:t>
       </w:r>
-      <w:bookmarkStart w:id="6" w:name="_Toc7558218"/>
+      <w:bookmarkStart w:id="7" w:name="_Toc7558218"/>
       <w:r>
         <w:t>Webpages</w:t>
       </w:r>
-      <w:bookmarkEnd w:id="6"/>
+      <w:bookmarkEnd w:id="7"/>
       <w:r>
         <w:t xml:space="preserve"> </w:t>
       </w:r>
@@ -3406,13 +3403,8 @@
             <w:tcW w:w="4788" w:type="dxa"/>
           </w:tcPr>
           <w:p>
-            <w:proofErr w:type="spellStart"/>
             <w:r>
-              <w:t>Chatbots</w:t>
-            </w:r>
-            <w:proofErr w:type="spellEnd"/>
-            <w:r>
-              <w:t>/Messaging</w:t>
+              <w:t>Chatbots/Messaging</w:t>
             </w:r>
           </w:p>
         </w:tc>
@@ -3426,11 +3418,11 @@
       <w:r>
         <w:t xml:space="preserve"> </w:t>
       </w:r>
-      <w:bookmarkStart w:id="7" w:name="_Toc7558219"/>
+      <w:bookmarkStart w:id="8" w:name="_Toc7558219"/>
       <w:r>
         <w:t>Services</w:t>
       </w:r>
-      <w:bookmarkEnd w:id="7"/>
+      <w:bookmarkEnd w:id="8"/>
     </w:p>
     <w:tbl>
       <w:tblPr>
@@ -3613,14 +3605,14 @@
       <w:r>
         <w:t xml:space="preserve"> </w:t>
       </w:r>
-      <w:bookmarkStart w:id="8" w:name="_Toc7558220"/>
+      <w:bookmarkStart w:id="9" w:name="_Toc7558220"/>
       <w:r>
         <w:t>Outline of Organization</w:t>
       </w:r>
       <w:r>
         <w:t xml:space="preserve"> Objectives</w:t>
       </w:r>
-      <w:bookmarkEnd w:id="8"/>
+      <w:bookmarkEnd w:id="9"/>
     </w:p>
     <w:p>
       <w:pPr>
@@ -3629,11 +3621,11 @@
       <w:r>
         <w:t xml:space="preserve"> </w:t>
       </w:r>
-      <w:bookmarkStart w:id="9" w:name="_Toc7558221"/>
+      <w:bookmarkStart w:id="10" w:name="_Toc7558221"/>
       <w:r>
         <w:t>Technological objectives</w:t>
       </w:r>
-      <w:bookmarkEnd w:id="9"/>
+      <w:bookmarkEnd w:id="10"/>
     </w:p>
     <w:p>
       <w:r>
@@ -3692,13 +3684,8 @@
           <w:numId w:val="41"/>
         </w:numPr>
       </w:pPr>
-      <w:proofErr w:type="spellStart"/>
-      <w:r>
-        <w:t>Jira</w:t>
-      </w:r>
-      <w:proofErr w:type="spellEnd"/>
-      <w:r>
-        <w:t xml:space="preserve"> for project management</w:t>
+      <w:r>
+        <w:t>Jira for project management</w:t>
       </w:r>
     </w:p>
     <w:p>
@@ -3719,11 +3706,11 @@
       <w:r>
         <w:t xml:space="preserve"> </w:t>
       </w:r>
-      <w:bookmarkStart w:id="10" w:name="_Toc7558222"/>
+      <w:bookmarkStart w:id="11" w:name="_Toc7558222"/>
       <w:r>
         <w:t>Definitive scope statement</w:t>
       </w:r>
-      <w:bookmarkEnd w:id="10"/>
+      <w:bookmarkEnd w:id="11"/>
     </w:p>
     <w:p>
       <w:pPr>
@@ -3747,7 +3734,7 @@
           <w:szCs w:val="36"/>
         </w:rPr>
       </w:pPr>
-      <w:bookmarkStart w:id="11" w:name="_Toc7558223"/>
+      <w:bookmarkStart w:id="12" w:name="_Toc7558223"/>
       <w:r>
         <w:rPr>
           <w:sz w:val="36"/>
@@ -3756,7 +3743,7 @@
         <w:lastRenderedPageBreak/>
         <w:t>Deliverables</w:t>
       </w:r>
-      <w:bookmarkEnd w:id="11"/>
+      <w:bookmarkEnd w:id="12"/>
     </w:p>
     <w:p>
       <w:pPr>
@@ -3765,11 +3752,11 @@
       <w:r>
         <w:t xml:space="preserve"> </w:t>
       </w:r>
-      <w:bookmarkStart w:id="12" w:name="_Toc7558224"/>
+      <w:bookmarkStart w:id="13" w:name="_Toc7558224"/>
       <w:r>
         <w:t>To client</w:t>
       </w:r>
-      <w:bookmarkEnd w:id="12"/>
+      <w:bookmarkEnd w:id="13"/>
     </w:p>
     <w:p>
       <w:pPr>
@@ -3943,11 +3930,11 @@
       <w:r>
         <w:t xml:space="preserve"> </w:t>
       </w:r>
-      <w:bookmarkStart w:id="13" w:name="_Toc7558225"/>
+      <w:bookmarkStart w:id="14" w:name="_Toc7558225"/>
       <w:r>
         <w:t>From client</w:t>
       </w:r>
-      <w:bookmarkEnd w:id="13"/>
+      <w:bookmarkEnd w:id="14"/>
     </w:p>
     <w:p>
       <w:pPr>
@@ -3991,7 +3978,7 @@
           <w:szCs w:val="36"/>
         </w:rPr>
       </w:pPr>
-      <w:bookmarkStart w:id="14" w:name="_Toc7558226"/>
+      <w:bookmarkStart w:id="15" w:name="_Toc7558226"/>
       <w:r>
         <w:rPr>
           <w:sz w:val="36"/>
@@ -4000,7 +3987,7 @@
         <w:lastRenderedPageBreak/>
         <w:t>Project Approach</w:t>
       </w:r>
-      <w:bookmarkEnd w:id="14"/>
+      <w:bookmarkEnd w:id="15"/>
     </w:p>
     <w:p>
       <w:pPr>
@@ -4009,11 +3996,11 @@
       <w:r>
         <w:t xml:space="preserve"> </w:t>
       </w:r>
-      <w:bookmarkStart w:id="15" w:name="_Toc7558227"/>
+      <w:bookmarkStart w:id="16" w:name="_Toc7558227"/>
       <w:r>
         <w:t>Project Lifecycle Processes</w:t>
       </w:r>
-      <w:bookmarkEnd w:id="15"/>
+      <w:bookmarkEnd w:id="16"/>
     </w:p>
     <w:p>
       <w:pPr>
@@ -4281,11 +4268,11 @@
       <w:r>
         <w:t xml:space="preserve"> </w:t>
       </w:r>
-      <w:bookmarkStart w:id="16" w:name="_Toc7558228"/>
+      <w:bookmarkStart w:id="17" w:name="_Toc7558228"/>
       <w:r>
         <w:t>Project Management Processes</w:t>
       </w:r>
-      <w:bookmarkEnd w:id="16"/>
+      <w:bookmarkEnd w:id="17"/>
       <w:r>
         <w:t xml:space="preserve"> </w:t>
       </w:r>
@@ -4297,23 +4284,15 @@
       <w:r>
         <w:t xml:space="preserve"> </w:t>
       </w:r>
-      <w:bookmarkStart w:id="17" w:name="_Toc7558229"/>
+      <w:bookmarkStart w:id="18" w:name="_Toc7558229"/>
       <w:r>
         <w:t>Task Management</w:t>
       </w:r>
-      <w:bookmarkEnd w:id="17"/>
-    </w:p>
-    <w:p>
-      <w:r>
-        <w:t>Project daily activities and tasks are managed using “</w:t>
-      </w:r>
-      <w:proofErr w:type="spellStart"/>
-      <w:r>
-        <w:t>Jira</w:t>
-      </w:r>
-      <w:proofErr w:type="spellEnd"/>
-      <w:r>
-        <w:t>”</w:t>
+      <w:bookmarkEnd w:id="18"/>
+    </w:p>
+    <w:p>
+      <w:r>
+        <w:t>Project daily activities and tasks are managed using “Jira”</w:t>
       </w:r>
       <w:r>
         <w:t>, user stories are recorded, tracked, broken down to tasks and assigned roles.</w:t>
@@ -4340,11 +4319,11 @@
       <w:pPr>
         <w:pStyle w:val="Heading2"/>
       </w:pPr>
-      <w:bookmarkStart w:id="18" w:name="_Toc7558230"/>
+      <w:bookmarkStart w:id="19" w:name="_Toc7558230"/>
       <w:r>
         <w:t>Project Support Processes</w:t>
       </w:r>
-      <w:bookmarkEnd w:id="18"/>
+      <w:bookmarkEnd w:id="19"/>
     </w:p>
     <w:p>
       <w:pPr>
@@ -4353,23 +4332,15 @@
       <w:r>
         <w:t xml:space="preserve"> </w:t>
       </w:r>
-      <w:bookmarkStart w:id="19" w:name="_Toc7558231"/>
+      <w:bookmarkStart w:id="20" w:name="_Toc7558231"/>
       <w:r>
         <w:t>Configuration Management</w:t>
       </w:r>
-      <w:bookmarkEnd w:id="19"/>
-    </w:p>
-    <w:p>
-      <w:r>
-        <w:t>All project activities and work products including documents, risk sheets, issue sheets, plans and code are source controlled using the tool “</w:t>
-      </w:r>
-      <w:proofErr w:type="spellStart"/>
-      <w:r>
-        <w:t>GitHub</w:t>
-      </w:r>
-      <w:proofErr w:type="spellEnd"/>
-      <w:r>
-        <w:t xml:space="preserve"> Desktop”.</w:t>
+      <w:bookmarkEnd w:id="20"/>
+    </w:p>
+    <w:p>
+      <w:r>
+        <w:t>All project activities and work products including documents, risk sheets, issue sheets, plans and code are source controlled using the tool “GitHub Desktop”.</w:t>
       </w:r>
     </w:p>
     <w:p>
@@ -4385,11 +4356,11 @@
         <w:lastRenderedPageBreak/>
         <w:t xml:space="preserve"> </w:t>
       </w:r>
-      <w:bookmarkStart w:id="20" w:name="_Toc7558232"/>
+      <w:bookmarkStart w:id="21" w:name="_Toc7558232"/>
       <w:r>
         <w:t>Organization</w:t>
       </w:r>
-      <w:bookmarkEnd w:id="20"/>
+      <w:bookmarkEnd w:id="21"/>
     </w:p>
     <w:p>
       <w:pPr>
@@ -4398,11 +4369,11 @@
       <w:r>
         <w:t xml:space="preserve"> </w:t>
       </w:r>
-      <w:bookmarkStart w:id="21" w:name="_Toc7558233"/>
+      <w:bookmarkStart w:id="22" w:name="_Toc7558233"/>
       <w:r>
         <w:t>Project Team</w:t>
       </w:r>
-      <w:bookmarkEnd w:id="21"/>
+      <w:bookmarkEnd w:id="22"/>
     </w:p>
     <w:p>
       <w:pPr>
@@ -4439,7 +4410,7 @@
           <w:szCs w:val="36"/>
         </w:rPr>
       </w:pPr>
-      <w:bookmarkStart w:id="22" w:name="_Toc7558234"/>
+      <w:bookmarkStart w:id="23" w:name="_Toc7558234"/>
       <w:r>
         <w:rPr>
           <w:sz w:val="36"/>
@@ -4448,7 +4419,7 @@
         <w:lastRenderedPageBreak/>
         <w:t>Communications Plan</w:t>
       </w:r>
-      <w:bookmarkEnd w:id="22"/>
+      <w:bookmarkEnd w:id="23"/>
     </w:p>
     <w:p>
       <w:pPr>
@@ -5124,7 +5095,7 @@
           <w:szCs w:val="36"/>
         </w:rPr>
       </w:pPr>
-      <w:bookmarkStart w:id="23" w:name="_Toc7558235"/>
+      <w:bookmarkStart w:id="24" w:name="_Toc7558235"/>
       <w:r>
         <w:rPr>
           <w:sz w:val="36"/>
@@ -5133,7 +5104,7 @@
         <w:lastRenderedPageBreak/>
         <w:t>Milestones</w:t>
       </w:r>
-      <w:bookmarkEnd w:id="23"/>
+      <w:bookmarkEnd w:id="24"/>
     </w:p>
     <w:p>
       <w:pPr>
@@ -5467,8 +5438,6 @@
           <w:szCs w:val="24"/>
         </w:rPr>
       </w:pPr>
-      <w:bookmarkStart w:id="24" w:name="_GoBack"/>
-      <w:bookmarkEnd w:id="24"/>
     </w:p>
     <w:sectPr>
       <w:pgSz w:w="12240" w:h="15840" w:code="1"/>
@@ -8908,56 +8877,56 @@
   </dgm:ptLst>
   <dgm:cxnLst>
     <dgm:cxn modelId="{9E942942-98AE-4B8E-BD56-AF1E0CDB5937}" srcId="{D6115705-666D-439D-BE1E-390C133DD106}" destId="{7A1E4B82-B59A-4681-82EF-E65CA3A9D6B8}" srcOrd="2" destOrd="0" parTransId="{811B29A4-7460-4C56-9D5A-C0D7D0CD7C47}" sibTransId="{69482685-5EA8-4AF9-B6AE-85814FCDED30}"/>
-    <dgm:cxn modelId="{A8DD5BF5-4460-4020-89AE-DE281C2A9E39}" type="presOf" srcId="{E663B355-3503-46BA-8FB2-090A14B032A5}" destId="{8843D50B-FFEB-4466-B049-406FCE8E182B}" srcOrd="0" destOrd="0" presId="urn:microsoft.com/office/officeart/2008/layout/NameandTitleOrganizationalChart"/>
-    <dgm:cxn modelId="{6F939BDA-2FC4-481D-BB5A-DE599D1A4901}" type="presOf" srcId="{E663B355-3503-46BA-8FB2-090A14B032A5}" destId="{88398802-574E-49D6-AD12-0F0B71A0E611}" srcOrd="1" destOrd="0" presId="urn:microsoft.com/office/officeart/2008/layout/NameandTitleOrganizationalChart"/>
+    <dgm:cxn modelId="{0F44C354-497B-4403-BC8F-D5C47902BD4A}" type="presOf" srcId="{C6E0C0DD-EAEB-4C58-ABE8-CCF423643466}" destId="{43C6354D-71A8-49DC-A08A-0AB413CAA240}" srcOrd="0" destOrd="0" presId="urn:microsoft.com/office/officeart/2008/layout/NameandTitleOrganizationalChart"/>
+    <dgm:cxn modelId="{8B3BE7C7-8399-4EAA-86D7-828F95CF7EEB}" type="presOf" srcId="{7A1E4B82-B59A-4681-82EF-E65CA3A9D6B8}" destId="{9CB4ABFF-8C1D-477B-AA90-88A6905FDC4D}" srcOrd="0" destOrd="0" presId="urn:microsoft.com/office/officeart/2008/layout/NameandTitleOrganizationalChart"/>
+    <dgm:cxn modelId="{22C75D6D-F2F9-4D7B-9FF4-26D39127B805}" type="presOf" srcId="{69482685-5EA8-4AF9-B6AE-85814FCDED30}" destId="{9101FF3C-2D0D-48BE-A4FA-06D30E2F9B41}" srcOrd="0" destOrd="0" presId="urn:microsoft.com/office/officeart/2008/layout/NameandTitleOrganizationalChart"/>
+    <dgm:cxn modelId="{7048539F-A254-4AAC-9EE9-F9F1E5DE3F0D}" type="presOf" srcId="{148914C9-6A52-40CD-98FF-5D78A85B5CA3}" destId="{5776675D-0474-4404-BCB0-C5158C2F7CD7}" srcOrd="0" destOrd="0" presId="urn:microsoft.com/office/officeart/2008/layout/NameandTitleOrganizationalChart"/>
+    <dgm:cxn modelId="{31DD0769-B7BC-4F97-93C0-C5ED00D0BB2E}" type="presOf" srcId="{68E1B1C4-B442-4098-8A6E-A85C54DC92C1}" destId="{91B64864-4C68-4F28-B5AA-54C97BBFA8AA}" srcOrd="0" destOrd="0" presId="urn:microsoft.com/office/officeart/2008/layout/NameandTitleOrganizationalChart"/>
+    <dgm:cxn modelId="{224CC844-1D26-4972-84B0-82FB232A57F7}" type="presOf" srcId="{50212552-1FCF-4F59-B8DE-24FB776FFB62}" destId="{B4E165FE-84A7-4798-81A3-403305C3F272}" srcOrd="1" destOrd="0" presId="urn:microsoft.com/office/officeart/2008/layout/NameandTitleOrganizationalChart"/>
     <dgm:cxn modelId="{85DD7C09-9F49-40BC-A7FD-6A4EB8D55B8F}" srcId="{D6115705-666D-439D-BE1E-390C133DD106}" destId="{E663B355-3503-46BA-8FB2-090A14B032A5}" srcOrd="0" destOrd="0" parTransId="{148914C9-6A52-40CD-98FF-5D78A85B5CA3}" sibTransId="{BCE68B7B-F4DC-4983-A817-A1051E96679B}"/>
     <dgm:cxn modelId="{907D9AC8-6B07-4079-969C-9B6A5E1DBC1F}" srcId="{5B6C3A83-86CB-4C28-A521-1243E8FB06A4}" destId="{D6115705-666D-439D-BE1E-390C133DD106}" srcOrd="0" destOrd="0" parTransId="{49BF260F-A032-464A-BCD0-6A521843A902}" sibTransId="{C6E0C0DD-EAEB-4C58-ABE8-CCF423643466}"/>
-    <dgm:cxn modelId="{89D7412B-AE7E-4291-848E-015F58D5ECA5}" type="presOf" srcId="{7A1E4B82-B59A-4681-82EF-E65CA3A9D6B8}" destId="{9CB4ABFF-8C1D-477B-AA90-88A6905FDC4D}" srcOrd="0" destOrd="0" presId="urn:microsoft.com/office/officeart/2008/layout/NameandTitleOrganizationalChart"/>
-    <dgm:cxn modelId="{596CF3AD-88E5-4696-813A-632BC0AB2612}" type="presOf" srcId="{148914C9-6A52-40CD-98FF-5D78A85B5CA3}" destId="{5776675D-0474-4404-BCB0-C5158C2F7CD7}" srcOrd="0" destOrd="0" presId="urn:microsoft.com/office/officeart/2008/layout/NameandTitleOrganizationalChart"/>
-    <dgm:cxn modelId="{7A697014-A5F9-49FE-B4BB-9B03CE90A965}" type="presOf" srcId="{BCE68B7B-F4DC-4983-A817-A1051E96679B}" destId="{A817FD9B-4349-4FA7-9A52-DC304D3505C9}" srcOrd="0" destOrd="0" presId="urn:microsoft.com/office/officeart/2008/layout/NameandTitleOrganizationalChart"/>
-    <dgm:cxn modelId="{FD5C3645-08D9-4783-AA5C-C38636ACE799}" type="presOf" srcId="{69482685-5EA8-4AF9-B6AE-85814FCDED30}" destId="{9101FF3C-2D0D-48BE-A4FA-06D30E2F9B41}" srcOrd="0" destOrd="0" presId="urn:microsoft.com/office/officeart/2008/layout/NameandTitleOrganizationalChart"/>
-    <dgm:cxn modelId="{745C1BA9-BA93-4BB9-9E27-69D3232AD98D}" type="presOf" srcId="{C6E0C0DD-EAEB-4C58-ABE8-CCF423643466}" destId="{43C6354D-71A8-49DC-A08A-0AB413CAA240}" srcOrd="0" destOrd="0" presId="urn:microsoft.com/office/officeart/2008/layout/NameandTitleOrganizationalChart"/>
-    <dgm:cxn modelId="{DA6C3DA4-48E9-4CA5-B386-C3DF61CABEF9}" type="presOf" srcId="{7A1E4B82-B59A-4681-82EF-E65CA3A9D6B8}" destId="{743470C9-4362-4CE0-8F31-60BC7BD8627C}" srcOrd="1" destOrd="0" presId="urn:microsoft.com/office/officeart/2008/layout/NameandTitleOrganizationalChart"/>
-    <dgm:cxn modelId="{CA350240-C3C6-4C8B-8C4A-5D09022AD1AB}" type="presOf" srcId="{50212552-1FCF-4F59-B8DE-24FB776FFB62}" destId="{BE563BBE-555C-4B4D-B25A-060E24ED8279}" srcOrd="0" destOrd="0" presId="urn:microsoft.com/office/officeart/2008/layout/NameandTitleOrganizationalChart"/>
-    <dgm:cxn modelId="{BB06CFD1-7074-4660-BAD4-FC2C61111B71}" type="presOf" srcId="{D6115705-666D-439D-BE1E-390C133DD106}" destId="{704208B5-63C2-44A0-A148-66ECA9F4B216}" srcOrd="1" destOrd="0" presId="urn:microsoft.com/office/officeart/2008/layout/NameandTitleOrganizationalChart"/>
+    <dgm:cxn modelId="{E5FA2182-8471-4D74-A151-B312C01D53F0}" type="presOf" srcId="{A4093B6F-5490-4A23-93EE-EAEB9386805B}" destId="{3AA5BD0E-BF98-4B44-99E1-F9DDAC63E5B9}" srcOrd="0" destOrd="0" presId="urn:microsoft.com/office/officeart/2008/layout/NameandTitleOrganizationalChart"/>
+    <dgm:cxn modelId="{4E2BBDBE-2EF1-4E8C-BCAD-CEDE48CD022B}" type="presOf" srcId="{E663B355-3503-46BA-8FB2-090A14B032A5}" destId="{88398802-574E-49D6-AD12-0F0B71A0E611}" srcOrd="1" destOrd="0" presId="urn:microsoft.com/office/officeart/2008/layout/NameandTitleOrganizationalChart"/>
+    <dgm:cxn modelId="{605647CC-06F6-4D34-A796-1041E5CA0D85}" type="presOf" srcId="{E663B355-3503-46BA-8FB2-090A14B032A5}" destId="{8843D50B-FFEB-4466-B049-406FCE8E182B}" srcOrd="0" destOrd="0" presId="urn:microsoft.com/office/officeart/2008/layout/NameandTitleOrganizationalChart"/>
+    <dgm:cxn modelId="{AC738764-7E23-4B92-9B76-E72C1DACA16C}" type="presOf" srcId="{D6115705-666D-439D-BE1E-390C133DD106}" destId="{EDD50AD0-119D-47F4-860B-A468A2266495}" srcOrd="0" destOrd="0" presId="urn:microsoft.com/office/officeart/2008/layout/NameandTitleOrganizationalChart"/>
+    <dgm:cxn modelId="{5271CFFA-0BA0-4A71-9D9D-77D6B1F86DB9}" type="presOf" srcId="{50212552-1FCF-4F59-B8DE-24FB776FFB62}" destId="{BE563BBE-555C-4B4D-B25A-060E24ED8279}" srcOrd="0" destOrd="0" presId="urn:microsoft.com/office/officeart/2008/layout/NameandTitleOrganizationalChart"/>
+    <dgm:cxn modelId="{35A61894-3A27-457B-8DBB-CD43E4815099}" type="presOf" srcId="{811B29A4-7460-4C56-9D5A-C0D7D0CD7C47}" destId="{152F51A4-18A5-4CB1-B1D1-0347965C9531}" srcOrd="0" destOrd="0" presId="urn:microsoft.com/office/officeart/2008/layout/NameandTitleOrganizationalChart"/>
+    <dgm:cxn modelId="{80BD5D76-EDFE-4577-9ECF-42AFDA7DC070}" type="presOf" srcId="{7A1E4B82-B59A-4681-82EF-E65CA3A9D6B8}" destId="{743470C9-4362-4CE0-8F31-60BC7BD8627C}" srcOrd="1" destOrd="0" presId="urn:microsoft.com/office/officeart/2008/layout/NameandTitleOrganizationalChart"/>
     <dgm:cxn modelId="{E21E83B6-8FAF-4BED-B97B-7FDC2A4B9820}" srcId="{D6115705-666D-439D-BE1E-390C133DD106}" destId="{50212552-1FCF-4F59-B8DE-24FB776FFB62}" srcOrd="1" destOrd="0" parTransId="{68E1B1C4-B442-4098-8A6E-A85C54DC92C1}" sibTransId="{A4093B6F-5490-4A23-93EE-EAEB9386805B}"/>
-    <dgm:cxn modelId="{DB3A6391-8305-4F45-9F6A-3C5ADAB30969}" type="presOf" srcId="{68E1B1C4-B442-4098-8A6E-A85C54DC92C1}" destId="{91B64864-4C68-4F28-B5AA-54C97BBFA8AA}" srcOrd="0" destOrd="0" presId="urn:microsoft.com/office/officeart/2008/layout/NameandTitleOrganizationalChart"/>
-    <dgm:cxn modelId="{D0634E34-6C08-4862-B169-0A6F88183BE2}" type="presOf" srcId="{D6115705-666D-439D-BE1E-390C133DD106}" destId="{EDD50AD0-119D-47F4-860B-A468A2266495}" srcOrd="0" destOrd="0" presId="urn:microsoft.com/office/officeart/2008/layout/NameandTitleOrganizationalChart"/>
-    <dgm:cxn modelId="{584C2658-5A07-4C2E-AE52-E5189D9BBED4}" type="presOf" srcId="{5B6C3A83-86CB-4C28-A521-1243E8FB06A4}" destId="{D33604DA-6B2A-460E-B69F-D16719EE125E}" srcOrd="0" destOrd="0" presId="urn:microsoft.com/office/officeart/2008/layout/NameandTitleOrganizationalChart"/>
-    <dgm:cxn modelId="{58743224-75F3-4E5D-AC0A-A57848F71758}" type="presOf" srcId="{A4093B6F-5490-4A23-93EE-EAEB9386805B}" destId="{3AA5BD0E-BF98-4B44-99E1-F9DDAC63E5B9}" srcOrd="0" destOrd="0" presId="urn:microsoft.com/office/officeart/2008/layout/NameandTitleOrganizationalChart"/>
-    <dgm:cxn modelId="{455083A7-F5A9-46E5-BD4C-CFBD7419BFDB}" type="presOf" srcId="{811B29A4-7460-4C56-9D5A-C0D7D0CD7C47}" destId="{152F51A4-18A5-4CB1-B1D1-0347965C9531}" srcOrd="0" destOrd="0" presId="urn:microsoft.com/office/officeart/2008/layout/NameandTitleOrganizationalChart"/>
-    <dgm:cxn modelId="{7A54B10F-6939-4376-9940-630B62D8A739}" type="presOf" srcId="{50212552-1FCF-4F59-B8DE-24FB776FFB62}" destId="{B4E165FE-84A7-4798-81A3-403305C3F272}" srcOrd="1" destOrd="0" presId="urn:microsoft.com/office/officeart/2008/layout/NameandTitleOrganizationalChart"/>
-    <dgm:cxn modelId="{54257756-2423-4D5B-93D5-DF95BC7E7EFA}" type="presParOf" srcId="{D33604DA-6B2A-460E-B69F-D16719EE125E}" destId="{F279A8FB-42AF-474D-B76E-444A0811D69B}" srcOrd="0" destOrd="0" presId="urn:microsoft.com/office/officeart/2008/layout/NameandTitleOrganizationalChart"/>
-    <dgm:cxn modelId="{735F9C22-CEFB-4C05-8B97-C7AE200B870F}" type="presParOf" srcId="{F279A8FB-42AF-474D-B76E-444A0811D69B}" destId="{3D2B7B17-1DC8-4252-9B9E-7D8BBD2DBDA0}" srcOrd="0" destOrd="0" presId="urn:microsoft.com/office/officeart/2008/layout/NameandTitleOrganizationalChart"/>
-    <dgm:cxn modelId="{012574D5-DFF8-4A63-B133-15DFC80126E7}" type="presParOf" srcId="{3D2B7B17-1DC8-4252-9B9E-7D8BBD2DBDA0}" destId="{EDD50AD0-119D-47F4-860B-A468A2266495}" srcOrd="0" destOrd="0" presId="urn:microsoft.com/office/officeart/2008/layout/NameandTitleOrganizationalChart"/>
-    <dgm:cxn modelId="{521BCCDC-8FE9-475C-A215-C024AA0D3BF3}" type="presParOf" srcId="{3D2B7B17-1DC8-4252-9B9E-7D8BBD2DBDA0}" destId="{43C6354D-71A8-49DC-A08A-0AB413CAA240}" srcOrd="1" destOrd="0" presId="urn:microsoft.com/office/officeart/2008/layout/NameandTitleOrganizationalChart"/>
-    <dgm:cxn modelId="{F844ACE6-4180-4C37-B191-84EB434FDD0E}" type="presParOf" srcId="{3D2B7B17-1DC8-4252-9B9E-7D8BBD2DBDA0}" destId="{704208B5-63C2-44A0-A148-66ECA9F4B216}" srcOrd="2" destOrd="0" presId="urn:microsoft.com/office/officeart/2008/layout/NameandTitleOrganizationalChart"/>
-    <dgm:cxn modelId="{7279ADAC-14C3-43C2-BA11-C31A72AD41C6}" type="presParOf" srcId="{F279A8FB-42AF-474D-B76E-444A0811D69B}" destId="{F8827481-B13A-4332-B98C-C270D7A613C4}" srcOrd="1" destOrd="0" presId="urn:microsoft.com/office/officeart/2008/layout/NameandTitleOrganizationalChart"/>
-    <dgm:cxn modelId="{80E44305-A122-4190-84BC-A20AFA2D7DCC}" type="presParOf" srcId="{F8827481-B13A-4332-B98C-C270D7A613C4}" destId="{5776675D-0474-4404-BCB0-C5158C2F7CD7}" srcOrd="0" destOrd="0" presId="urn:microsoft.com/office/officeart/2008/layout/NameandTitleOrganizationalChart"/>
-    <dgm:cxn modelId="{D678D9F7-DAD0-4526-9497-61B50A206E3D}" type="presParOf" srcId="{F8827481-B13A-4332-B98C-C270D7A613C4}" destId="{FB5DE887-23BB-47E2-BD88-0F88C932F454}" srcOrd="1" destOrd="0" presId="urn:microsoft.com/office/officeart/2008/layout/NameandTitleOrganizationalChart"/>
-    <dgm:cxn modelId="{5E26E75B-C5CE-4FC9-83AD-E2F69EA8C1C8}" type="presParOf" srcId="{FB5DE887-23BB-47E2-BD88-0F88C932F454}" destId="{6C9CE340-CFE5-4040-B66E-A9731E4CF1A6}" srcOrd="0" destOrd="0" presId="urn:microsoft.com/office/officeart/2008/layout/NameandTitleOrganizationalChart"/>
-    <dgm:cxn modelId="{6C63DD2F-D5DC-4BD0-937B-871E5A3B9D97}" type="presParOf" srcId="{6C9CE340-CFE5-4040-B66E-A9731E4CF1A6}" destId="{8843D50B-FFEB-4466-B049-406FCE8E182B}" srcOrd="0" destOrd="0" presId="urn:microsoft.com/office/officeart/2008/layout/NameandTitleOrganizationalChart"/>
-    <dgm:cxn modelId="{B8760DD9-B9AB-44DE-9189-489F9603E955}" type="presParOf" srcId="{6C9CE340-CFE5-4040-B66E-A9731E4CF1A6}" destId="{A817FD9B-4349-4FA7-9A52-DC304D3505C9}" srcOrd="1" destOrd="0" presId="urn:microsoft.com/office/officeart/2008/layout/NameandTitleOrganizationalChart"/>
-    <dgm:cxn modelId="{BEE6E14C-0D64-4151-B50E-BC7F730FBA69}" type="presParOf" srcId="{6C9CE340-CFE5-4040-B66E-A9731E4CF1A6}" destId="{88398802-574E-49D6-AD12-0F0B71A0E611}" srcOrd="2" destOrd="0" presId="urn:microsoft.com/office/officeart/2008/layout/NameandTitleOrganizationalChart"/>
-    <dgm:cxn modelId="{36430DD7-0231-45F9-AC60-BE4334CA08EE}" type="presParOf" srcId="{FB5DE887-23BB-47E2-BD88-0F88C932F454}" destId="{67B1D825-BDDC-498F-8597-65DF9CF433D0}" srcOrd="1" destOrd="0" presId="urn:microsoft.com/office/officeart/2008/layout/NameandTitleOrganizationalChart"/>
-    <dgm:cxn modelId="{EC525BDF-43AD-4008-A303-77CE90CCBB75}" type="presParOf" srcId="{FB5DE887-23BB-47E2-BD88-0F88C932F454}" destId="{5D45E442-5067-418D-BEC3-247CEEB905FC}" srcOrd="2" destOrd="0" presId="urn:microsoft.com/office/officeart/2008/layout/NameandTitleOrganizationalChart"/>
-    <dgm:cxn modelId="{546250F8-019A-40C8-9C7E-A8F12A5528B1}" type="presParOf" srcId="{F8827481-B13A-4332-B98C-C270D7A613C4}" destId="{91B64864-4C68-4F28-B5AA-54C97BBFA8AA}" srcOrd="2" destOrd="0" presId="urn:microsoft.com/office/officeart/2008/layout/NameandTitleOrganizationalChart"/>
-    <dgm:cxn modelId="{DEF5F32E-9459-4EF4-B073-1C3A4B737CDD}" type="presParOf" srcId="{F8827481-B13A-4332-B98C-C270D7A613C4}" destId="{CD12BA56-3DAB-4CFD-9364-6701736609EA}" srcOrd="3" destOrd="0" presId="urn:microsoft.com/office/officeart/2008/layout/NameandTitleOrganizationalChart"/>
-    <dgm:cxn modelId="{5BFEA7DB-81DF-4580-B3A3-56A12B73EC92}" type="presParOf" srcId="{CD12BA56-3DAB-4CFD-9364-6701736609EA}" destId="{A39C821B-A1A0-420C-8AC2-F81A8FA43AC0}" srcOrd="0" destOrd="0" presId="urn:microsoft.com/office/officeart/2008/layout/NameandTitleOrganizationalChart"/>
-    <dgm:cxn modelId="{B0F74364-6C7A-4899-B588-B80D3A15EB48}" type="presParOf" srcId="{A39C821B-A1A0-420C-8AC2-F81A8FA43AC0}" destId="{BE563BBE-555C-4B4D-B25A-060E24ED8279}" srcOrd="0" destOrd="0" presId="urn:microsoft.com/office/officeart/2008/layout/NameandTitleOrganizationalChart"/>
-    <dgm:cxn modelId="{5AD76930-AC72-43CA-8F21-B5C82246060A}" type="presParOf" srcId="{A39C821B-A1A0-420C-8AC2-F81A8FA43AC0}" destId="{3AA5BD0E-BF98-4B44-99E1-F9DDAC63E5B9}" srcOrd="1" destOrd="0" presId="urn:microsoft.com/office/officeart/2008/layout/NameandTitleOrganizationalChart"/>
-    <dgm:cxn modelId="{AB7E3DE9-7641-43E6-A347-607D02164203}" type="presParOf" srcId="{A39C821B-A1A0-420C-8AC2-F81A8FA43AC0}" destId="{B4E165FE-84A7-4798-81A3-403305C3F272}" srcOrd="2" destOrd="0" presId="urn:microsoft.com/office/officeart/2008/layout/NameandTitleOrganizationalChart"/>
-    <dgm:cxn modelId="{BC3C056D-7A2B-46DB-885C-6CA1CE020270}" type="presParOf" srcId="{CD12BA56-3DAB-4CFD-9364-6701736609EA}" destId="{0D553D06-4FBD-460C-9382-6BFCDD60DEB8}" srcOrd="1" destOrd="0" presId="urn:microsoft.com/office/officeart/2008/layout/NameandTitleOrganizationalChart"/>
-    <dgm:cxn modelId="{2D2E5797-29FB-42D4-B2D0-F7889F5DE401}" type="presParOf" srcId="{CD12BA56-3DAB-4CFD-9364-6701736609EA}" destId="{E921D9A8-37D3-48DE-A242-EC2ED4D66537}" srcOrd="2" destOrd="0" presId="urn:microsoft.com/office/officeart/2008/layout/NameandTitleOrganizationalChart"/>
-    <dgm:cxn modelId="{53678F21-AB8A-4B88-A8CE-A304CFC77F52}" type="presParOf" srcId="{F8827481-B13A-4332-B98C-C270D7A613C4}" destId="{152F51A4-18A5-4CB1-B1D1-0347965C9531}" srcOrd="4" destOrd="0" presId="urn:microsoft.com/office/officeart/2008/layout/NameandTitleOrganizationalChart"/>
-    <dgm:cxn modelId="{1F1E7B59-2DE9-494F-92F3-E9B819404BFE}" type="presParOf" srcId="{F8827481-B13A-4332-B98C-C270D7A613C4}" destId="{14300A6B-4A54-4207-B8BE-7B5A170BC7C4}" srcOrd="5" destOrd="0" presId="urn:microsoft.com/office/officeart/2008/layout/NameandTitleOrganizationalChart"/>
-    <dgm:cxn modelId="{C7BEB8A3-12AF-4238-A308-C1DF9025B07C}" type="presParOf" srcId="{14300A6B-4A54-4207-B8BE-7B5A170BC7C4}" destId="{15BEB181-0CB9-44C8-9EA2-4F08E0BB804B}" srcOrd="0" destOrd="0" presId="urn:microsoft.com/office/officeart/2008/layout/NameandTitleOrganizationalChart"/>
-    <dgm:cxn modelId="{4E0A8C34-1A43-4089-B2BC-60BE3CC80D94}" type="presParOf" srcId="{15BEB181-0CB9-44C8-9EA2-4F08E0BB804B}" destId="{9CB4ABFF-8C1D-477B-AA90-88A6905FDC4D}" srcOrd="0" destOrd="0" presId="urn:microsoft.com/office/officeart/2008/layout/NameandTitleOrganizationalChart"/>
-    <dgm:cxn modelId="{205A0ADC-0F11-4643-A84D-BBB2B05CD126}" type="presParOf" srcId="{15BEB181-0CB9-44C8-9EA2-4F08E0BB804B}" destId="{9101FF3C-2D0D-48BE-A4FA-06D30E2F9B41}" srcOrd="1" destOrd="0" presId="urn:microsoft.com/office/officeart/2008/layout/NameandTitleOrganizationalChart"/>
-    <dgm:cxn modelId="{EF940D81-1F9B-40EB-8FD3-A7B8B8CB4C3D}" type="presParOf" srcId="{15BEB181-0CB9-44C8-9EA2-4F08E0BB804B}" destId="{743470C9-4362-4CE0-8F31-60BC7BD8627C}" srcOrd="2" destOrd="0" presId="urn:microsoft.com/office/officeart/2008/layout/NameandTitleOrganizationalChart"/>
-    <dgm:cxn modelId="{FB437F95-4DB8-4AEC-8B4F-A84AA0C9A6DD}" type="presParOf" srcId="{14300A6B-4A54-4207-B8BE-7B5A170BC7C4}" destId="{1E95679C-4134-4EFA-8733-BF5061A3D500}" srcOrd="1" destOrd="0" presId="urn:microsoft.com/office/officeart/2008/layout/NameandTitleOrganizationalChart"/>
-    <dgm:cxn modelId="{305DAC9C-5586-49F3-92BA-535F229197D2}" type="presParOf" srcId="{14300A6B-4A54-4207-B8BE-7B5A170BC7C4}" destId="{F39AC0FC-72E5-46F5-9D9F-785739CF673C}" srcOrd="2" destOrd="0" presId="urn:microsoft.com/office/officeart/2008/layout/NameandTitleOrganizationalChart"/>
-    <dgm:cxn modelId="{7F6648B4-50F6-4C83-B567-64B844D050FD}" type="presParOf" srcId="{F279A8FB-42AF-474D-B76E-444A0811D69B}" destId="{41DF75F2-5B82-4682-A346-C8D783AD1C45}" srcOrd="2" destOrd="0" presId="urn:microsoft.com/office/officeart/2008/layout/NameandTitleOrganizationalChart"/>
+    <dgm:cxn modelId="{490CE234-690D-4A21-A0D8-09C5BFD54939}" type="presOf" srcId="{5B6C3A83-86CB-4C28-A521-1243E8FB06A4}" destId="{D33604DA-6B2A-460E-B69F-D16719EE125E}" srcOrd="0" destOrd="0" presId="urn:microsoft.com/office/officeart/2008/layout/NameandTitleOrganizationalChart"/>
+    <dgm:cxn modelId="{E9D41DC6-4548-4730-A8A9-788EAADDE97D}" type="presOf" srcId="{D6115705-666D-439D-BE1E-390C133DD106}" destId="{704208B5-63C2-44A0-A148-66ECA9F4B216}" srcOrd="1" destOrd="0" presId="urn:microsoft.com/office/officeart/2008/layout/NameandTitleOrganizationalChart"/>
+    <dgm:cxn modelId="{71CF3BE4-D172-485D-BB28-0E2FA3732A5B}" type="presOf" srcId="{BCE68B7B-F4DC-4983-A817-A1051E96679B}" destId="{A817FD9B-4349-4FA7-9A52-DC304D3505C9}" srcOrd="0" destOrd="0" presId="urn:microsoft.com/office/officeart/2008/layout/NameandTitleOrganizationalChart"/>
+    <dgm:cxn modelId="{3CD8662F-5CA5-40BC-9D7D-FE73362AE804}" type="presParOf" srcId="{D33604DA-6B2A-460E-B69F-D16719EE125E}" destId="{F279A8FB-42AF-474D-B76E-444A0811D69B}" srcOrd="0" destOrd="0" presId="urn:microsoft.com/office/officeart/2008/layout/NameandTitleOrganizationalChart"/>
+    <dgm:cxn modelId="{9F4F6084-48BB-468F-B46B-9CBD2798D73E}" type="presParOf" srcId="{F279A8FB-42AF-474D-B76E-444A0811D69B}" destId="{3D2B7B17-1DC8-4252-9B9E-7D8BBD2DBDA0}" srcOrd="0" destOrd="0" presId="urn:microsoft.com/office/officeart/2008/layout/NameandTitleOrganizationalChart"/>
+    <dgm:cxn modelId="{797653AB-1FBE-4CEE-81CE-9BC70DDAB47F}" type="presParOf" srcId="{3D2B7B17-1DC8-4252-9B9E-7D8BBD2DBDA0}" destId="{EDD50AD0-119D-47F4-860B-A468A2266495}" srcOrd="0" destOrd="0" presId="urn:microsoft.com/office/officeart/2008/layout/NameandTitleOrganizationalChart"/>
+    <dgm:cxn modelId="{23F772F2-E8F4-4F03-A3EA-18EE444FBE9F}" type="presParOf" srcId="{3D2B7B17-1DC8-4252-9B9E-7D8BBD2DBDA0}" destId="{43C6354D-71A8-49DC-A08A-0AB413CAA240}" srcOrd="1" destOrd="0" presId="urn:microsoft.com/office/officeart/2008/layout/NameandTitleOrganizationalChart"/>
+    <dgm:cxn modelId="{ED57A6D2-EC21-4A0B-B01A-1EAA4BAB4734}" type="presParOf" srcId="{3D2B7B17-1DC8-4252-9B9E-7D8BBD2DBDA0}" destId="{704208B5-63C2-44A0-A148-66ECA9F4B216}" srcOrd="2" destOrd="0" presId="urn:microsoft.com/office/officeart/2008/layout/NameandTitleOrganizationalChart"/>
+    <dgm:cxn modelId="{1895EB1C-F3B3-41B5-BB8A-C4C557CD123F}" type="presParOf" srcId="{F279A8FB-42AF-474D-B76E-444A0811D69B}" destId="{F8827481-B13A-4332-B98C-C270D7A613C4}" srcOrd="1" destOrd="0" presId="urn:microsoft.com/office/officeart/2008/layout/NameandTitleOrganizationalChart"/>
+    <dgm:cxn modelId="{D4986D9C-65CC-4608-9980-8CBB4DFC41CC}" type="presParOf" srcId="{F8827481-B13A-4332-B98C-C270D7A613C4}" destId="{5776675D-0474-4404-BCB0-C5158C2F7CD7}" srcOrd="0" destOrd="0" presId="urn:microsoft.com/office/officeart/2008/layout/NameandTitleOrganizationalChart"/>
+    <dgm:cxn modelId="{1EF75B65-96A5-4881-8002-387B38DEDED1}" type="presParOf" srcId="{F8827481-B13A-4332-B98C-C270D7A613C4}" destId="{FB5DE887-23BB-47E2-BD88-0F88C932F454}" srcOrd="1" destOrd="0" presId="urn:microsoft.com/office/officeart/2008/layout/NameandTitleOrganizationalChart"/>
+    <dgm:cxn modelId="{7536406C-9104-4FFE-B5F4-5591E2A7153F}" type="presParOf" srcId="{FB5DE887-23BB-47E2-BD88-0F88C932F454}" destId="{6C9CE340-CFE5-4040-B66E-A9731E4CF1A6}" srcOrd="0" destOrd="0" presId="urn:microsoft.com/office/officeart/2008/layout/NameandTitleOrganizationalChart"/>
+    <dgm:cxn modelId="{B8EA523E-8656-4447-9CD9-4C8C15670EC2}" type="presParOf" srcId="{6C9CE340-CFE5-4040-B66E-A9731E4CF1A6}" destId="{8843D50B-FFEB-4466-B049-406FCE8E182B}" srcOrd="0" destOrd="0" presId="urn:microsoft.com/office/officeart/2008/layout/NameandTitleOrganizationalChart"/>
+    <dgm:cxn modelId="{71894009-E205-4E58-BBB4-F2A719301E3F}" type="presParOf" srcId="{6C9CE340-CFE5-4040-B66E-A9731E4CF1A6}" destId="{A817FD9B-4349-4FA7-9A52-DC304D3505C9}" srcOrd="1" destOrd="0" presId="urn:microsoft.com/office/officeart/2008/layout/NameandTitleOrganizationalChart"/>
+    <dgm:cxn modelId="{84772C50-4690-43D9-AEF6-E5A79AC7313B}" type="presParOf" srcId="{6C9CE340-CFE5-4040-B66E-A9731E4CF1A6}" destId="{88398802-574E-49D6-AD12-0F0B71A0E611}" srcOrd="2" destOrd="0" presId="urn:microsoft.com/office/officeart/2008/layout/NameandTitleOrganizationalChart"/>
+    <dgm:cxn modelId="{C2A3EAC0-707A-4C32-83F7-6A40137419F6}" type="presParOf" srcId="{FB5DE887-23BB-47E2-BD88-0F88C932F454}" destId="{67B1D825-BDDC-498F-8597-65DF9CF433D0}" srcOrd="1" destOrd="0" presId="urn:microsoft.com/office/officeart/2008/layout/NameandTitleOrganizationalChart"/>
+    <dgm:cxn modelId="{4DB05D5C-B3AD-498C-82C1-225E3DF0C09C}" type="presParOf" srcId="{FB5DE887-23BB-47E2-BD88-0F88C932F454}" destId="{5D45E442-5067-418D-BEC3-247CEEB905FC}" srcOrd="2" destOrd="0" presId="urn:microsoft.com/office/officeart/2008/layout/NameandTitleOrganizationalChart"/>
+    <dgm:cxn modelId="{C635497B-E0DD-4F58-8A2F-A0E2AB1BE088}" type="presParOf" srcId="{F8827481-B13A-4332-B98C-C270D7A613C4}" destId="{91B64864-4C68-4F28-B5AA-54C97BBFA8AA}" srcOrd="2" destOrd="0" presId="urn:microsoft.com/office/officeart/2008/layout/NameandTitleOrganizationalChart"/>
+    <dgm:cxn modelId="{146B1C2E-024B-45E7-97BF-8F539B6ECCBA}" type="presParOf" srcId="{F8827481-B13A-4332-B98C-C270D7A613C4}" destId="{CD12BA56-3DAB-4CFD-9364-6701736609EA}" srcOrd="3" destOrd="0" presId="urn:microsoft.com/office/officeart/2008/layout/NameandTitleOrganizationalChart"/>
+    <dgm:cxn modelId="{931D8580-DFA9-47AF-BD3F-D7C9155AEA1C}" type="presParOf" srcId="{CD12BA56-3DAB-4CFD-9364-6701736609EA}" destId="{A39C821B-A1A0-420C-8AC2-F81A8FA43AC0}" srcOrd="0" destOrd="0" presId="urn:microsoft.com/office/officeart/2008/layout/NameandTitleOrganizationalChart"/>
+    <dgm:cxn modelId="{37D4AD24-6C98-42FF-8E61-4D92FA0CA117}" type="presParOf" srcId="{A39C821B-A1A0-420C-8AC2-F81A8FA43AC0}" destId="{BE563BBE-555C-4B4D-B25A-060E24ED8279}" srcOrd="0" destOrd="0" presId="urn:microsoft.com/office/officeart/2008/layout/NameandTitleOrganizationalChart"/>
+    <dgm:cxn modelId="{59618E50-C189-4137-9E4B-F99427C77DD2}" type="presParOf" srcId="{A39C821B-A1A0-420C-8AC2-F81A8FA43AC0}" destId="{3AA5BD0E-BF98-4B44-99E1-F9DDAC63E5B9}" srcOrd="1" destOrd="0" presId="urn:microsoft.com/office/officeart/2008/layout/NameandTitleOrganizationalChart"/>
+    <dgm:cxn modelId="{50671C3F-77F7-42A9-AB9E-1BB082E9A623}" type="presParOf" srcId="{A39C821B-A1A0-420C-8AC2-F81A8FA43AC0}" destId="{B4E165FE-84A7-4798-81A3-403305C3F272}" srcOrd="2" destOrd="0" presId="urn:microsoft.com/office/officeart/2008/layout/NameandTitleOrganizationalChart"/>
+    <dgm:cxn modelId="{BE2A884A-C3AC-4122-A953-CC1F0655FE2E}" type="presParOf" srcId="{CD12BA56-3DAB-4CFD-9364-6701736609EA}" destId="{0D553D06-4FBD-460C-9382-6BFCDD60DEB8}" srcOrd="1" destOrd="0" presId="urn:microsoft.com/office/officeart/2008/layout/NameandTitleOrganizationalChart"/>
+    <dgm:cxn modelId="{BBB88CAC-68E4-4400-840A-DC875EB6CC53}" type="presParOf" srcId="{CD12BA56-3DAB-4CFD-9364-6701736609EA}" destId="{E921D9A8-37D3-48DE-A242-EC2ED4D66537}" srcOrd="2" destOrd="0" presId="urn:microsoft.com/office/officeart/2008/layout/NameandTitleOrganizationalChart"/>
+    <dgm:cxn modelId="{F431C8B9-DFBA-407B-BD8E-43205C86A33E}" type="presParOf" srcId="{F8827481-B13A-4332-B98C-C270D7A613C4}" destId="{152F51A4-18A5-4CB1-B1D1-0347965C9531}" srcOrd="4" destOrd="0" presId="urn:microsoft.com/office/officeart/2008/layout/NameandTitleOrganizationalChart"/>
+    <dgm:cxn modelId="{728B51AD-59E0-4054-95D1-5CAB0058B173}" type="presParOf" srcId="{F8827481-B13A-4332-B98C-C270D7A613C4}" destId="{14300A6B-4A54-4207-B8BE-7B5A170BC7C4}" srcOrd="5" destOrd="0" presId="urn:microsoft.com/office/officeart/2008/layout/NameandTitleOrganizationalChart"/>
+    <dgm:cxn modelId="{5CB044D9-C013-425C-AC63-C1E1820FC5FF}" type="presParOf" srcId="{14300A6B-4A54-4207-B8BE-7B5A170BC7C4}" destId="{15BEB181-0CB9-44C8-9EA2-4F08E0BB804B}" srcOrd="0" destOrd="0" presId="urn:microsoft.com/office/officeart/2008/layout/NameandTitleOrganizationalChart"/>
+    <dgm:cxn modelId="{EC72A094-B32B-4EEB-BED7-30A300934CC6}" type="presParOf" srcId="{15BEB181-0CB9-44C8-9EA2-4F08E0BB804B}" destId="{9CB4ABFF-8C1D-477B-AA90-88A6905FDC4D}" srcOrd="0" destOrd="0" presId="urn:microsoft.com/office/officeart/2008/layout/NameandTitleOrganizationalChart"/>
+    <dgm:cxn modelId="{C1A58213-B575-4D64-B6B2-B500F6B7439D}" type="presParOf" srcId="{15BEB181-0CB9-44C8-9EA2-4F08E0BB804B}" destId="{9101FF3C-2D0D-48BE-A4FA-06D30E2F9B41}" srcOrd="1" destOrd="0" presId="urn:microsoft.com/office/officeart/2008/layout/NameandTitleOrganizationalChart"/>
+    <dgm:cxn modelId="{440D5BD6-E316-4695-9FA8-9F149DC59967}" type="presParOf" srcId="{15BEB181-0CB9-44C8-9EA2-4F08E0BB804B}" destId="{743470C9-4362-4CE0-8F31-60BC7BD8627C}" srcOrd="2" destOrd="0" presId="urn:microsoft.com/office/officeart/2008/layout/NameandTitleOrganizationalChart"/>
+    <dgm:cxn modelId="{D3EAC4B7-B59A-4A8C-A384-E8C3424DC192}" type="presParOf" srcId="{14300A6B-4A54-4207-B8BE-7B5A170BC7C4}" destId="{1E95679C-4134-4EFA-8733-BF5061A3D500}" srcOrd="1" destOrd="0" presId="urn:microsoft.com/office/officeart/2008/layout/NameandTitleOrganizationalChart"/>
+    <dgm:cxn modelId="{549BE976-6B22-44BA-BD5A-5AAE36A1D0EB}" type="presParOf" srcId="{14300A6B-4A54-4207-B8BE-7B5A170BC7C4}" destId="{F39AC0FC-72E5-46F5-9D9F-785739CF673C}" srcOrd="2" destOrd="0" presId="urn:microsoft.com/office/officeart/2008/layout/NameandTitleOrganizationalChart"/>
+    <dgm:cxn modelId="{8A397415-1D33-4BED-9B28-5AA792BE4E5F}" type="presParOf" srcId="{F279A8FB-42AF-474D-B76E-444A0811D69B}" destId="{41DF75F2-5B82-4682-A346-C8D783AD1C45}" srcOrd="2" destOrd="0" presId="urn:microsoft.com/office/officeart/2008/layout/NameandTitleOrganizationalChart"/>
   </dgm:cxnLst>
   <dgm:bg/>
   <dgm:whole/>

</xml_diff>